<commit_message>
Smothing out narative. Adding more pictures, refining choice logic, etc.
</commit_message>
<xml_diff>
--- a/Test003/Test003/bin/Debug/ConceptStory.docx
+++ b/Test003/Test003/bin/Debug/ConceptStory.docx
@@ -122,35 +122,66 @@
         <w:t>“</w:t>
       </w:r>
       <w:r>
-        <w:t>As it is a school for girls howev</w:t>
-      </w:r>
+        <w:t xml:space="preserve">As it is a school for girls however, the boy needs to cross-dress in order to attend. </w:t>
+      </w:r>
+      <w:r>
+        <w:t xml:space="preserve">If you’re </w:t>
+      </w:r>
+      <w:proofErr w:type="gramStart"/>
+      <w:r>
+        <w:t>caught</w:t>
+      </w:r>
+      <w:proofErr w:type="gramEnd"/>
+      <w:r>
+        <w:t xml:space="preserve"> you’ll be expelled </w:t>
+      </w:r>
+      <w:r>
+        <w:t>immediately</w:t>
+      </w:r>
+      <w:r>
+        <w:t>”</w:t>
+      </w:r>
+    </w:p>
+    <w:p>
+      <w:r>
+        <w:pict w14:anchorId="1FBB4B07">
+          <v:rect id="_x0000_i1025" style="width:0;height:1.5pt" o:hralign="center" o:hrstd="t" o:hr="t" fillcolor="#a0a0a0" stroked="f"/>
+        </w:pict>
+      </w:r>
+    </w:p>
+    <w:p>
+      <w:r>
+        <w:t>Ch_2_learn_magic</w:t>
+      </w:r>
+    </w:p>
+    <w:p/>
+    <w:p>
       <w:bookmarkStart w:id="0" w:name="_GoBack"/>
       <w:bookmarkEnd w:id="0"/>
-      <w:r>
-        <w:t xml:space="preserve">er, the boy needs to cross-dress in order to attend. </w:t>
-      </w:r>
-      <w:r>
-        <w:t xml:space="preserve">If you’re </w:t>
-      </w:r>
-      <w:proofErr w:type="gramStart"/>
-      <w:r>
-        <w:t>caught</w:t>
-      </w:r>
-      <w:proofErr w:type="gramEnd"/>
-      <w:r>
-        <w:t xml:space="preserve"> you’ll be expelled </w:t>
-      </w:r>
-      <w:r>
-        <w:t>immediately</w:t>
-      </w:r>
-      <w:r>
-        <w:t>”</w:t>
+    </w:p>
+    <w:p>
+      <w:r>
+        <w:pict w14:anchorId="1F13F536">
+          <v:rect id="_x0000_i1026" style="width:0;height:1.5pt" o:hralign="center" o:hrstd="t" o:hr="t" fillcolor="#a0a0a0" stroked="f"/>
+        </w:pict>
+      </w:r>
+    </w:p>
+    <w:p>
+      <w:r>
+        <w:t>Ch_2_learn fashion</w:t>
       </w:r>
     </w:p>
     <w:p/>
     <w:p/>
     <w:p>
       <w:r>
+        <w:pict w14:anchorId="7A3CA595">
+          <v:rect id="_x0000_i1027" style="width:0;height:1.5pt" o:hralign="center" o:hrstd="t" o:hr="t" fillcolor="#a0a0a0" stroked="f"/>
+        </w:pict>
+      </w:r>
+    </w:p>
+    <w:p>
+      <w:r>
         <w:t>---</w:t>
       </w:r>
       <w:r>
@@ -211,6 +242,7 @@
     </w:p>
     <w:p>
       <w:r>
+        <w:lastRenderedPageBreak/>
         <w:t xml:space="preserve">The Witch: "There are some special schools for boys too, but they're rare and pretty </w:t>
       </w:r>
       <w:proofErr w:type="spellStart"/>

</xml_diff>